<commit_message>
updated docker and linux
</commit_message>
<xml_diff>
--- a/ShellScripting.docx
+++ b/ShellScripting.docx
@@ -347,15 +347,7 @@
         <w:rPr>
           <w:rFonts w:hint="default"/>
         </w:rPr>
-        <w:t>echo "$username:</w:t>
-      </w:r>
-      <w:bookmarkStart w:id="0" w:name="_GoBack"/>
-      <w:bookmarkEnd w:id="0"/>
-      <w:r>
-        <w:rPr>
-          <w:rFonts w:hint="default"/>
-        </w:rPr>
-        <w:t>$password" | sudo chpasswd</w:t>
+        <w:t>echo "$username:$password" | sudo chpasswd</w:t>
       </w:r>
     </w:p>
     <w:p>
@@ -839,6 +831,216 @@
           <w:highlight w:val="yellow"/>
         </w:rPr>
         <w:t>Number: 5</w:t>
+      </w:r>
+    </w:p>
+    <w:p>
+      <w:pPr>
+        <w:rPr>
+          <w:rFonts w:hint="default"/>
+          <w:highlight w:val="yellow"/>
+        </w:rPr>
+      </w:pPr>
+    </w:p>
+    <w:p>
+      <w:pPr>
+        <w:rPr>
+          <w:rFonts w:hint="default"/>
+          <w:highlight w:val="yellow"/>
+        </w:rPr>
+      </w:pPr>
+    </w:p>
+    <w:p>
+      <w:pPr>
+        <w:numPr>
+          <w:ilvl w:val="0"/>
+          <w:numId w:val="0"/>
+        </w:numPr>
+        <w:ind w:leftChars="0"/>
+        <w:rPr>
+          <w:rFonts w:hint="default"/>
+          <w:lang w:val="en-US"/>
+        </w:rPr>
+      </w:pPr>
+      <w:r>
+        <w:rPr>
+          <w:rFonts w:hint="default"/>
+          <w:b/>
+          <w:bCs/>
+          <w:sz w:val="20"/>
+          <w:szCs w:val="20"/>
+          <w:u w:val="single"/>
+          <w:lang w:val="en-US"/>
+        </w:rPr>
+        <w:t>While Loop</w:t>
+      </w:r>
+    </w:p>
+    <w:p>
+      <w:pPr>
+        <w:rPr>
+          <w:rFonts w:hint="default"/>
+          <w:highlight w:val="none"/>
+        </w:rPr>
+      </w:pPr>
+    </w:p>
+    <w:p>
+      <w:pPr>
+        <w:rPr>
+          <w:rFonts w:hint="default"/>
+          <w:highlight w:val="none"/>
+        </w:rPr>
+      </w:pPr>
+      <w:r>
+        <w:rPr>
+          <w:rFonts w:hint="default"/>
+          <w:highlight w:val="none"/>
+        </w:rPr>
+        <w:t>#!/bin/bash</w:t>
+      </w:r>
+    </w:p>
+    <w:p>
+      <w:pPr>
+        <w:rPr>
+          <w:rFonts w:hint="default"/>
+          <w:highlight w:val="none"/>
+        </w:rPr>
+      </w:pPr>
+    </w:p>
+    <w:p>
+      <w:pPr>
+        <w:rPr>
+          <w:rFonts w:hint="default"/>
+          <w:highlight w:val="none"/>
+        </w:rPr>
+      </w:pPr>
+      <w:r>
+        <w:rPr>
+          <w:rFonts w:hint="default"/>
+          <w:highlight w:val="none"/>
+        </w:rPr>
+        <w:t>i=1</w:t>
+      </w:r>
+    </w:p>
+    <w:p>
+      <w:pPr>
+        <w:rPr>
+          <w:rFonts w:hint="default"/>
+          <w:highlight w:val="none"/>
+        </w:rPr>
+      </w:pPr>
+      <w:r>
+        <w:rPr>
+          <w:rFonts w:hint="default"/>
+          <w:highlight w:val="none"/>
+        </w:rPr>
+        <w:t>while [[ $i -le 10 &amp;&amp; $((i % 2)) -eq 0 ]]; do</w:t>
+      </w:r>
+    </w:p>
+    <w:p>
+      <w:pPr>
+        <w:rPr>
+          <w:rFonts w:hint="default"/>
+          <w:highlight w:val="none"/>
+        </w:rPr>
+      </w:pPr>
+      <w:r>
+        <w:rPr>
+          <w:rFonts w:hint="default"/>
+          <w:highlight w:val="none"/>
+        </w:rPr>
+        <w:t xml:space="preserve">  echo "Even number: $i"</w:t>
+      </w:r>
+    </w:p>
+    <w:p>
+      <w:pPr>
+        <w:rPr>
+          <w:rFonts w:hint="default"/>
+          <w:highlight w:val="none"/>
+        </w:rPr>
+      </w:pPr>
+      <w:r>
+        <w:rPr>
+          <w:rFonts w:hint="default"/>
+          <w:highlight w:val="none"/>
+        </w:rPr>
+        <w:t xml:space="preserve">  ((i++))</w:t>
+      </w:r>
+    </w:p>
+    <w:p>
+      <w:pPr>
+        <w:rPr>
+          <w:rFonts w:hint="default"/>
+          <w:highlight w:val="none"/>
+        </w:rPr>
+      </w:pPr>
+      <w:r>
+        <w:rPr>
+          <w:rFonts w:hint="default"/>
+          <w:highlight w:val="none"/>
+        </w:rPr>
+        <w:t>done</w:t>
+      </w:r>
+    </w:p>
+    <w:p>
+      <w:pPr>
+        <w:rPr>
+          <w:rFonts w:hint="default"/>
+          <w:highlight w:val="none"/>
+        </w:rPr>
+      </w:pPr>
+    </w:p>
+    <w:p>
+      <w:pPr>
+        <w:rPr>
+          <w:rFonts w:hint="default"/>
+          <w:highlight w:val="none"/>
+        </w:rPr>
+      </w:pPr>
+      <w:r>
+        <w:rPr>
+          <w:rFonts w:hint="default"/>
+          <w:highlight w:val="none"/>
+        </w:rPr>
+        <w:t>echo "Loop ended at i=$i"</w:t>
+      </w:r>
+    </w:p>
+    <w:p>
+      <w:pPr>
+        <w:rPr>
+          <w:rFonts w:hint="default"/>
+          <w:highlight w:val="none"/>
+        </w:rPr>
+      </w:pPr>
+    </w:p>
+    <w:p>
+      <w:pPr>
+        <w:rPr>
+          <w:rFonts w:hint="default"/>
+          <w:highlight w:val="yellow"/>
+        </w:rPr>
+      </w:pPr>
+      <w:r>
+        <w:rPr>
+          <w:rFonts w:hint="default"/>
+          <w:highlight w:val="yellow"/>
+        </w:rPr>
+        <w:t>$ ./while_and.sh</w:t>
+      </w:r>
+      <w:bookmarkStart w:id="0" w:name="_GoBack"/>
+      <w:bookmarkEnd w:id="0"/>
+    </w:p>
+    <w:p>
+      <w:pPr>
+        <w:rPr>
+          <w:rFonts w:hint="default"/>
+          <w:highlight w:val="yellow"/>
+        </w:rPr>
+      </w:pPr>
+      <w:r>
+        <w:rPr>
+          <w:rFonts w:hint="default"/>
+          <w:highlight w:val="yellow"/>
+        </w:rPr>
+        <w:t>Loop ended at i=1</w:t>
       </w:r>
     </w:p>
     <w:p>

</xml_diff>